<commit_message>
Modified the analysis of 1990 Census homeownership data
</commit_message>
<xml_diff>
--- a/Assignments/Townes_SOC5060_2019_Fall_Assignment_Census_1990_Homeownership-by-race_v00.docx
+++ b/Assignments/Townes_SOC5060_2019_Fall_Assignment_Census_1990_Homeownership-by-race_v00.docx
@@ -19,7 +19,7 @@
         <w:rPr>
           <w:sz w:val="24"/>
         </w:rPr>
-        <w:t>LU</w:t>
+        <w:t>aint Louis University</w:t>
       </w:r>
     </w:p>
     <w:p>
@@ -45,7 +45,7 @@
         <w:rPr>
           <w:sz w:val="24"/>
         </w:rPr>
-        <w:t>SLU</w:t>
+        <w:t>Saint Louis University</w:t>
       </w:r>
     </w:p>
     <w:p>
@@ -59,7 +59,19 @@
         <w:rPr>
           <w:sz w:val="24"/>
         </w:rPr>
-        <w:t>Date: October 30, 2019</w:t>
+        <w:t xml:space="preserve">Date: </w:t>
+      </w:r>
+      <w:r>
+        <w:rPr>
+          <w:sz w:val="24"/>
+        </w:rPr>
+        <w:t>November 1</w:t>
+      </w:r>
+      <w:r>
+        <w:rPr>
+          <w:sz w:val="24"/>
+        </w:rPr>
+        <w:t>, 2019</w:t>
       </w:r>
     </w:p>
     <w:p>
@@ -94,6 +106,7 @@
     </w:p>
     <w:p>
       <w:pPr>
+        <w:ind w:firstLine="360"/>
         <w:rPr>
           <w:sz w:val="24"/>
         </w:rPr>
@@ -102,61 +115,37 @@
         <w:rPr>
           <w:sz w:val="24"/>
         </w:rPr>
-        <w:t xml:space="preserve">One possible interpretation </w:t>
-      </w:r>
-      <w:r>
-        <w:rPr>
-          <w:sz w:val="24"/>
-        </w:rPr>
-        <w:t xml:space="preserve">of the 1990 census data for homeownership rates by traditional racial and ethnic group classifications (Table 1) </w:t>
-      </w:r>
-      <w:r>
-        <w:rPr>
-          <w:sz w:val="24"/>
-        </w:rPr>
-        <w:t xml:space="preserve">is that the data </w:t>
-      </w:r>
-      <w:r>
-        <w:rPr>
-          <w:sz w:val="24"/>
-        </w:rPr>
-        <w:t>hint at</w:t>
-      </w:r>
-      <w:r>
-        <w:rPr>
-          <w:sz w:val="24"/>
-        </w:rPr>
-        <w:t xml:space="preserve"> a surprising degree of parity in homeownership rates among the racial and ethni</w:t>
-      </w:r>
-      <w:r>
-        <w:rPr>
-          <w:sz w:val="24"/>
-        </w:rPr>
-        <w:t>c group classifications given the</w:t>
-      </w:r>
-      <w:r>
-        <w:rPr>
-          <w:sz w:val="24"/>
-        </w:rPr>
-        <w:t xml:space="preserve"> history</w:t>
-      </w:r>
-      <w:r>
-        <w:rPr>
-          <w:sz w:val="24"/>
-        </w:rPr>
-        <w:t xml:space="preserve"> of social and government-sanctioned racism, prejudice, and discrimination in the United States during its first 200 years</w:t>
-      </w:r>
-      <w:r>
-        <w:rPr>
-          <w:sz w:val="24"/>
-        </w:rPr>
-        <w:t xml:space="preserve"> against many of these groups</w:t>
-      </w:r>
-      <w:r>
-        <w:rPr>
-          <w:sz w:val="24"/>
-        </w:rPr>
-        <w:t xml:space="preserve">. </w:t>
+        <w:t xml:space="preserve">Upon inspecting the </w:t>
+      </w:r>
+      <w:r>
+        <w:rPr>
+          <w:sz w:val="24"/>
+        </w:rPr>
+        <w:t>1990 C</w:t>
+      </w:r>
+      <w:r>
+        <w:rPr>
+          <w:sz w:val="24"/>
+        </w:rPr>
+        <w:t>ensus data for homeownership rates by traditional racial and ethnic group classifications (Table 1)</w:t>
+      </w:r>
+      <w:r>
+        <w:rPr>
+          <w:sz w:val="24"/>
+        </w:rPr>
+        <w:t xml:space="preserve">, one’s visceral reaction at first blush might be that the data are evidence of race-based bias in the housing market.  However, if racial bias was at the root of the difference in mean homeownership rates </w:t>
+      </w:r>
+      <w:r>
+        <w:rPr>
+          <w:sz w:val="24"/>
+        </w:rPr>
+        <w:t>one might expect the White homeownership rate to be significantly greater than 68.2 percent</w:t>
+      </w:r>
+      <w:r>
+        <w:rPr>
+          <w:sz w:val="24"/>
+        </w:rPr>
+        <w:t>.</w:t>
       </w:r>
       <w:r>
         <w:rPr>
@@ -168,187 +157,13 @@
         <w:rPr>
           <w:sz w:val="24"/>
         </w:rPr>
-        <w:t xml:space="preserve">It’s interesting to note that the </w:t>
-      </w:r>
-      <w:r>
-        <w:rPr>
-          <w:sz w:val="24"/>
-        </w:rPr>
-        <w:t>homeownership rate</w:t>
-      </w:r>
-      <w:r>
-        <w:rPr>
-          <w:sz w:val="24"/>
-        </w:rPr>
-        <w:t>s</w:t>
-      </w:r>
-      <w:r>
-        <w:rPr>
-          <w:sz w:val="24"/>
-        </w:rPr>
-        <w:t xml:space="preserve"> for all non-W</w:t>
-      </w:r>
-      <w:r>
-        <w:rPr>
-          <w:sz w:val="24"/>
-        </w:rPr>
-        <w:t>hite groups, except for the “</w:t>
-      </w:r>
-      <w:r>
-        <w:rPr>
-          <w:sz w:val="24"/>
-        </w:rPr>
-        <w:t>O</w:t>
-      </w:r>
-      <w:r>
-        <w:rPr>
-          <w:sz w:val="24"/>
-        </w:rPr>
-        <w:t xml:space="preserve">ther race” category, fall within </w:t>
-      </w:r>
-      <w:r>
-        <w:rPr>
-          <w:sz w:val="24"/>
-        </w:rPr>
-        <w:t xml:space="preserve">roughly </w:t>
-      </w:r>
-      <w:r>
-        <w:rPr>
-          <w:sz w:val="24"/>
-        </w:rPr>
-        <w:t xml:space="preserve">a 10-percentage point range with the median rate being 53 percent.  This seems to be a relatively close clustering.  While there is </w:t>
-      </w:r>
-      <w:r>
-        <w:rPr>
-          <w:sz w:val="24"/>
-        </w:rPr>
-        <w:t xml:space="preserve">approximately </w:t>
-      </w:r>
-      <w:r>
-        <w:rPr>
-          <w:sz w:val="24"/>
-        </w:rPr>
-        <w:t xml:space="preserve">a </w:t>
-      </w:r>
-      <w:r>
-        <w:rPr>
-          <w:sz w:val="24"/>
-        </w:rPr>
-        <w:t>15-percentage</w:t>
-      </w:r>
-      <w:r>
-        <w:rPr>
-          <w:sz w:val="24"/>
-        </w:rPr>
-        <w:t xml:space="preserve"> point difference between the rate for White homeownership and the median homeownership rate for the ot</w:t>
-      </w:r>
-      <w:r>
-        <w:rPr>
-          <w:sz w:val="24"/>
-        </w:rPr>
-        <w:t>her racial and ethnic groups</w:t>
-      </w:r>
-      <w:r>
-        <w:rPr>
-          <w:sz w:val="24"/>
-        </w:rPr>
-        <w:t xml:space="preserve"> (excluding the “</w:t>
-      </w:r>
-      <w:r>
-        <w:rPr>
-          <w:sz w:val="24"/>
-        </w:rPr>
-        <w:t>O</w:t>
-      </w:r>
-      <w:r>
-        <w:rPr>
-          <w:sz w:val="24"/>
-        </w:rPr>
-        <w:t xml:space="preserve">ther race” category), </w:t>
-      </w:r>
-      <w:r>
-        <w:rPr>
-          <w:sz w:val="24"/>
-        </w:rPr>
-        <w:t xml:space="preserve">this </w:t>
-      </w:r>
-      <w:r>
-        <w:rPr>
-          <w:sz w:val="24"/>
-        </w:rPr>
-        <w:t xml:space="preserve">may not be as </w:t>
-      </w:r>
-      <w:r>
-        <w:rPr>
-          <w:sz w:val="24"/>
-        </w:rPr>
-        <w:t>extreme a difference</w:t>
-      </w:r>
-      <w:r>
-        <w:rPr>
-          <w:sz w:val="24"/>
-        </w:rPr>
-        <w:t xml:space="preserve"> as i</w:t>
-      </w:r>
-      <w:r>
-        <w:rPr>
-          <w:sz w:val="24"/>
-        </w:rPr>
-        <w:t>t</w:t>
-      </w:r>
-      <w:r>
-        <w:rPr>
-          <w:sz w:val="24"/>
-        </w:rPr>
-        <w:t xml:space="preserve"> might first appear when one considers that the percentage of the overall population for Hispanics of any race and Blacks was probably between 10 to 15 percent</w:t>
-      </w:r>
-      <w:r>
-        <w:rPr>
-          <w:sz w:val="24"/>
-        </w:rPr>
-        <w:t xml:space="preserve"> each</w:t>
-      </w:r>
-      <w:r>
-        <w:rPr>
-          <w:sz w:val="24"/>
-        </w:rPr>
-        <w:t xml:space="preserve"> and for American Indian and Asian or Pacific Is</w:t>
-      </w:r>
-      <w:r>
-        <w:rPr>
-          <w:sz w:val="24"/>
-        </w:rPr>
-        <w:t>lander was probably less than 5</w:t>
-      </w:r>
-      <w:r>
-        <w:rPr>
-          <w:sz w:val="24"/>
-        </w:rPr>
-        <w:t xml:space="preserve"> percent</w:t>
-      </w:r>
-      <w:r>
-        <w:rPr>
-          <w:sz w:val="24"/>
-        </w:rPr>
-        <w:t xml:space="preserve"> each</w:t>
-      </w:r>
-      <w:r>
-        <w:rPr>
-          <w:sz w:val="24"/>
-        </w:rPr>
-        <w:t xml:space="preserve"> whereas White likely made up at least 80 percent of the overall population.</w:t>
-      </w:r>
-      <w:r>
-        <w:rPr>
-          <w:sz w:val="24"/>
-        </w:rPr>
-        <w:t xml:space="preserve">  </w:t>
-      </w:r>
-      <w:r>
-        <w:rPr>
-          <w:sz w:val="24"/>
-        </w:rPr>
-        <w:t xml:space="preserve">As such, the </w:t>
+        <w:t xml:space="preserve"> </w:t>
+      </w:r>
+      <w:r>
+        <w:rPr>
+          <w:sz w:val="24"/>
+        </w:rPr>
+        <w:t>Moreover, why wouldn’t the homeownership rates for the non-White groups be much closer to zero and</w:t>
       </w:r>
       <w:bookmarkStart w:id="0" w:name="_GoBack"/>
       <w:bookmarkEnd w:id="0"/>
@@ -356,7 +171,445 @@
         <w:rPr>
           <w:sz w:val="24"/>
         </w:rPr>
-        <w:t xml:space="preserve">differences in homeownership rates could be driven by population size.  </w:t>
+        <w:t xml:space="preserve"> why would there be any variance in homeownership rates among the non-White groups?  </w:t>
+      </w:r>
+      <w:r>
+        <w:rPr>
+          <w:sz w:val="24"/>
+        </w:rPr>
+        <w:t xml:space="preserve">One possible interpretation </w:t>
+      </w:r>
+      <w:r>
+        <w:rPr>
+          <w:sz w:val="24"/>
+        </w:rPr>
+        <w:t xml:space="preserve">of the </w:t>
+      </w:r>
+      <w:r>
+        <w:rPr>
+          <w:sz w:val="24"/>
+        </w:rPr>
+        <w:t>data</w:t>
+      </w:r>
+      <w:r>
+        <w:rPr>
+          <w:sz w:val="24"/>
+        </w:rPr>
+        <w:t xml:space="preserve"> </w:t>
+      </w:r>
+      <w:r>
+        <w:rPr>
+          <w:sz w:val="24"/>
+        </w:rPr>
+        <w:t xml:space="preserve">is that </w:t>
+      </w:r>
+      <w:r>
+        <w:rPr>
+          <w:sz w:val="24"/>
+        </w:rPr>
+        <w:t xml:space="preserve">they </w:t>
+      </w:r>
+      <w:r>
+        <w:rPr>
+          <w:sz w:val="24"/>
+        </w:rPr>
+        <w:t>hint at</w:t>
+      </w:r>
+      <w:r>
+        <w:rPr>
+          <w:sz w:val="24"/>
+        </w:rPr>
+        <w:t xml:space="preserve"> a surprising degree of parity in homeownership among the racial and ethni</w:t>
+      </w:r>
+      <w:r>
+        <w:rPr>
+          <w:sz w:val="24"/>
+        </w:rPr>
+        <w:t>c group classifications given the</w:t>
+      </w:r>
+      <w:r>
+        <w:rPr>
+          <w:sz w:val="24"/>
+        </w:rPr>
+        <w:t xml:space="preserve"> history</w:t>
+      </w:r>
+      <w:r>
+        <w:rPr>
+          <w:sz w:val="24"/>
+        </w:rPr>
+        <w:t xml:space="preserve"> of social and government-sanctioned racism, prejudice, and discrimination </w:t>
+      </w:r>
+      <w:r>
+        <w:rPr>
+          <w:sz w:val="24"/>
+        </w:rPr>
+        <w:t>against these groups</w:t>
+      </w:r>
+      <w:r>
+        <w:rPr>
+          <w:sz w:val="24"/>
+        </w:rPr>
+        <w:t xml:space="preserve"> </w:t>
+      </w:r>
+      <w:r>
+        <w:rPr>
+          <w:sz w:val="24"/>
+        </w:rPr>
+        <w:t>in the United States during the nation’s</w:t>
+      </w:r>
+      <w:r>
+        <w:rPr>
+          <w:sz w:val="24"/>
+        </w:rPr>
+        <w:t xml:space="preserve"> first 200 years. </w:t>
+      </w:r>
+      <w:r>
+        <w:rPr>
+          <w:sz w:val="24"/>
+        </w:rPr>
+        <w:t xml:space="preserve"> </w:t>
+      </w:r>
+      <w:r>
+        <w:rPr>
+          <w:sz w:val="24"/>
+        </w:rPr>
+        <w:t>T</w:t>
+      </w:r>
+      <w:r>
+        <w:rPr>
+          <w:sz w:val="24"/>
+        </w:rPr>
+        <w:t xml:space="preserve">he </w:t>
+      </w:r>
+      <w:r>
+        <w:rPr>
+          <w:sz w:val="24"/>
+        </w:rPr>
+        <w:t>homeownership rate</w:t>
+      </w:r>
+      <w:r>
+        <w:rPr>
+          <w:sz w:val="24"/>
+        </w:rPr>
+        <w:t>s</w:t>
+      </w:r>
+      <w:r>
+        <w:rPr>
+          <w:sz w:val="24"/>
+        </w:rPr>
+        <w:t xml:space="preserve"> for all non-W</w:t>
+      </w:r>
+      <w:r>
+        <w:rPr>
+          <w:sz w:val="24"/>
+        </w:rPr>
+        <w:t>hite groups, except for the “</w:t>
+      </w:r>
+      <w:r>
+        <w:rPr>
+          <w:sz w:val="24"/>
+        </w:rPr>
+        <w:t>O</w:t>
+      </w:r>
+      <w:r>
+        <w:rPr>
+          <w:sz w:val="24"/>
+        </w:rPr>
+        <w:t xml:space="preserve">ther race” category, fall within </w:t>
+      </w:r>
+      <w:r>
+        <w:rPr>
+          <w:sz w:val="24"/>
+        </w:rPr>
+        <w:t xml:space="preserve">roughly </w:t>
+      </w:r>
+      <w:r>
+        <w:rPr>
+          <w:sz w:val="24"/>
+        </w:rPr>
+        <w:t xml:space="preserve">a 10-percentage point range with the median rate being 53 percent.  While there is </w:t>
+      </w:r>
+      <w:r>
+        <w:rPr>
+          <w:sz w:val="24"/>
+        </w:rPr>
+        <w:t xml:space="preserve">approximately </w:t>
+      </w:r>
+      <w:r>
+        <w:rPr>
+          <w:sz w:val="24"/>
+        </w:rPr>
+        <w:t xml:space="preserve">a </w:t>
+      </w:r>
+      <w:r>
+        <w:rPr>
+          <w:sz w:val="24"/>
+        </w:rPr>
+        <w:t>15-percentage</w:t>
+      </w:r>
+      <w:r>
+        <w:rPr>
+          <w:sz w:val="24"/>
+        </w:rPr>
+        <w:t xml:space="preserve"> point difference between the rate for White homeownership and the median homeownership rate for the ot</w:t>
+      </w:r>
+      <w:r>
+        <w:rPr>
+          <w:sz w:val="24"/>
+        </w:rPr>
+        <w:t>her racial and ethnic groups</w:t>
+      </w:r>
+      <w:r>
+        <w:rPr>
+          <w:sz w:val="24"/>
+        </w:rPr>
+        <w:t xml:space="preserve"> (excluding the “</w:t>
+      </w:r>
+      <w:r>
+        <w:rPr>
+          <w:sz w:val="24"/>
+        </w:rPr>
+        <w:t>O</w:t>
+      </w:r>
+      <w:r>
+        <w:rPr>
+          <w:sz w:val="24"/>
+        </w:rPr>
+        <w:t xml:space="preserve">ther race” category), </w:t>
+      </w:r>
+      <w:r>
+        <w:rPr>
+          <w:sz w:val="24"/>
+        </w:rPr>
+        <w:t xml:space="preserve">this </w:t>
+      </w:r>
+      <w:r>
+        <w:rPr>
+          <w:sz w:val="24"/>
+        </w:rPr>
+        <w:t xml:space="preserve">may not be as </w:t>
+      </w:r>
+      <w:r>
+        <w:rPr>
+          <w:sz w:val="24"/>
+        </w:rPr>
+        <w:t>extreme a difference</w:t>
+      </w:r>
+      <w:r>
+        <w:rPr>
+          <w:sz w:val="24"/>
+        </w:rPr>
+        <w:t xml:space="preserve"> as i</w:t>
+      </w:r>
+      <w:r>
+        <w:rPr>
+          <w:sz w:val="24"/>
+        </w:rPr>
+        <w:t>t</w:t>
+      </w:r>
+      <w:r>
+        <w:rPr>
+          <w:sz w:val="24"/>
+        </w:rPr>
+        <w:t xml:space="preserve"> might first appear when one considers the </w:t>
+      </w:r>
+      <w:r>
+        <w:rPr>
+          <w:sz w:val="24"/>
+        </w:rPr>
+        <w:t>size of the</w:t>
+      </w:r>
+      <w:r>
+        <w:rPr>
+          <w:sz w:val="24"/>
+        </w:rPr>
+        <w:t xml:space="preserve"> population</w:t>
+      </w:r>
+      <w:r>
+        <w:rPr>
+          <w:sz w:val="24"/>
+        </w:rPr>
+        <w:t>s</w:t>
+      </w:r>
+      <w:r>
+        <w:rPr>
+          <w:sz w:val="24"/>
+        </w:rPr>
+        <w:t xml:space="preserve"> for </w:t>
+      </w:r>
+      <w:r>
+        <w:rPr>
+          <w:sz w:val="24"/>
+        </w:rPr>
+        <w:t xml:space="preserve">each group.  </w:t>
+      </w:r>
+      <w:r>
+        <w:rPr>
+          <w:sz w:val="24"/>
+        </w:rPr>
+        <w:t>Hispanics of any race and B</w:t>
+      </w:r>
+      <w:r>
+        <w:rPr>
+          <w:sz w:val="24"/>
+        </w:rPr>
+        <w:t>lacks were</w:t>
+      </w:r>
+      <w:r>
+        <w:rPr>
+          <w:sz w:val="24"/>
+        </w:rPr>
+        <w:t xml:space="preserve"> probably between 10 and</w:t>
+      </w:r>
+      <w:r>
+        <w:rPr>
+          <w:sz w:val="24"/>
+        </w:rPr>
+        <w:t xml:space="preserve"> 15 percent</w:t>
+      </w:r>
+      <w:r>
+        <w:rPr>
+          <w:sz w:val="24"/>
+        </w:rPr>
+        <w:t xml:space="preserve"> each</w:t>
+      </w:r>
+      <w:r>
+        <w:rPr>
+          <w:sz w:val="24"/>
+        </w:rPr>
+        <w:t xml:space="preserve"> </w:t>
+      </w:r>
+      <w:r>
+        <w:rPr>
+          <w:sz w:val="24"/>
+        </w:rPr>
+        <w:t xml:space="preserve">of the total population.  </w:t>
+      </w:r>
+      <w:r>
+        <w:rPr>
+          <w:sz w:val="24"/>
+        </w:rPr>
+        <w:t>American Indian and Asian or Pacific Is</w:t>
+      </w:r>
+      <w:r>
+        <w:rPr>
+          <w:sz w:val="24"/>
+        </w:rPr>
+        <w:t>lander were</w:t>
+      </w:r>
+      <w:r>
+        <w:rPr>
+          <w:sz w:val="24"/>
+        </w:rPr>
+        <w:t xml:space="preserve"> probably less than 5</w:t>
+      </w:r>
+      <w:r>
+        <w:rPr>
+          <w:sz w:val="24"/>
+        </w:rPr>
+        <w:t xml:space="preserve"> percent</w:t>
+      </w:r>
+      <w:r>
+        <w:rPr>
+          <w:sz w:val="24"/>
+        </w:rPr>
+        <w:t xml:space="preserve"> each</w:t>
+      </w:r>
+      <w:r>
+        <w:rPr>
+          <w:sz w:val="24"/>
+        </w:rPr>
+        <w:t xml:space="preserve"> of the total population.</w:t>
+      </w:r>
+      <w:r>
+        <w:rPr>
+          <w:sz w:val="24"/>
+        </w:rPr>
+        <w:t xml:space="preserve"> </w:t>
+      </w:r>
+      <w:r>
+        <w:rPr>
+          <w:sz w:val="24"/>
+        </w:rPr>
+        <w:t xml:space="preserve"> T</w:t>
+      </w:r>
+      <w:r>
+        <w:rPr>
+          <w:sz w:val="24"/>
+        </w:rPr>
+        <w:t>he Other race category</w:t>
+      </w:r>
+      <w:r>
+        <w:rPr>
+          <w:sz w:val="24"/>
+        </w:rPr>
+        <w:t xml:space="preserve"> was probably even less than American Indian and Asian or Pacific Islander.  W</w:t>
+      </w:r>
+      <w:r>
+        <w:rPr>
+          <w:sz w:val="24"/>
+        </w:rPr>
+        <w:t xml:space="preserve">hereas </w:t>
+      </w:r>
+      <w:r>
+        <w:rPr>
+          <w:sz w:val="24"/>
+        </w:rPr>
+        <w:t xml:space="preserve">the </w:t>
+      </w:r>
+      <w:r>
+        <w:rPr>
+          <w:sz w:val="24"/>
+        </w:rPr>
+        <w:t>White</w:t>
+      </w:r>
+      <w:r>
+        <w:rPr>
+          <w:sz w:val="24"/>
+        </w:rPr>
+        <w:t xml:space="preserve"> category</w:t>
+      </w:r>
+      <w:r>
+        <w:rPr>
+          <w:sz w:val="24"/>
+        </w:rPr>
+        <w:t xml:space="preserve"> likely made up at least 80 percent of the overall population.</w:t>
+      </w:r>
+      <w:r>
+        <w:rPr>
+          <w:sz w:val="24"/>
+        </w:rPr>
+        <w:t xml:space="preserve">  </w:t>
+      </w:r>
+      <w:r>
+        <w:rPr>
+          <w:sz w:val="24"/>
+        </w:rPr>
+        <w:t xml:space="preserve">As such, the differences in homeownership rates could be driven by </w:t>
+      </w:r>
+      <w:r>
+        <w:rPr>
+          <w:sz w:val="24"/>
+        </w:rPr>
+        <w:t xml:space="preserve">group </w:t>
+      </w:r>
+      <w:r>
+        <w:rPr>
+          <w:sz w:val="24"/>
+        </w:rPr>
+        <w:t>population size</w:t>
+      </w:r>
+      <w:r>
+        <w:rPr>
+          <w:sz w:val="24"/>
+        </w:rPr>
+        <w:t xml:space="preserve"> and differences in distributions</w:t>
+      </w:r>
+      <w:r>
+        <w:rPr>
+          <w:sz w:val="24"/>
+        </w:rPr>
+        <w:t xml:space="preserve">.  </w:t>
       </w:r>
       <w:r>
         <w:rPr>
@@ -404,19 +657,49 @@
         <w:rPr>
           <w:sz w:val="24"/>
         </w:rPr>
-        <w:t xml:space="preserve">cultural differences in living preferences </w:t>
-      </w:r>
-      <w:r>
-        <w:rPr>
-          <w:sz w:val="24"/>
-        </w:rPr>
-        <w:t xml:space="preserve">rather than systemic bias in access to home loans.  If there were substantial systemic racial and ethnic bias in access to home loans, one might expect the White homeownership rate to be significantly greater than 68.2 percent. </w:t>
-      </w:r>
-      <w:r>
-        <w:rPr>
-          <w:sz w:val="24"/>
-        </w:rPr>
-        <w:t xml:space="preserve"> Rather than simply comparing homeownership rates </w:t>
+        <w:t>cultural differences</w:t>
+      </w:r>
+      <w:r>
+        <w:rPr>
+          <w:sz w:val="24"/>
+        </w:rPr>
+        <w:t xml:space="preserve"> </w:t>
+      </w:r>
+      <w:r>
+        <w:rPr>
+          <w:sz w:val="24"/>
+        </w:rPr>
+        <w:t xml:space="preserve">in </w:t>
+      </w:r>
+      <w:r>
+        <w:rPr>
+          <w:sz w:val="24"/>
+        </w:rPr>
+        <w:t>family structure and</w:t>
+      </w:r>
+      <w:r>
+        <w:rPr>
+          <w:sz w:val="24"/>
+        </w:rPr>
+        <w:t xml:space="preserve"> living preferences</w:t>
+      </w:r>
+      <w:r>
+        <w:rPr>
+          <w:sz w:val="24"/>
+        </w:rPr>
+        <w:t xml:space="preserve">. </w:t>
+      </w:r>
+      <w:r>
+        <w:rPr>
+          <w:sz w:val="24"/>
+        </w:rPr>
+        <w:t xml:space="preserve"> </w:t>
+      </w:r>
+      <w:r>
+        <w:rPr>
+          <w:sz w:val="24"/>
+        </w:rPr>
+        <w:t xml:space="preserve">Rather than simply comparing homeownership rates </w:t>
       </w:r>
       <w:r>
         <w:rPr>
@@ -488,6 +771,7 @@
     </w:p>
     <w:p>
       <w:pPr>
+        <w:spacing w:line="360" w:lineRule="auto"/>
         <w:rPr>
           <w:sz w:val="24"/>
         </w:rPr>
@@ -501,25 +785,18 @@
     </w:p>
     <w:p>
       <w:pPr>
+        <w:spacing w:line="360" w:lineRule="auto"/>
         <w:rPr>
           <w:sz w:val="24"/>
         </w:rPr>
       </w:pPr>
+      <w:r>
+        <w:rPr>
+          <w:sz w:val="24"/>
+        </w:rPr>
+        <w:t>Homeownership Rates by Traditional Racial and Ethnic Group Classifications</w:t>
+      </w:r>
     </w:p>
-    <w:p>
-      <w:pPr>
-        <w:rPr>
-          <w:sz w:val="24"/>
-        </w:rPr>
-      </w:pPr>
-      <w:r>
-        <w:rPr>
-          <w:sz w:val="24"/>
-        </w:rPr>
-        <w:t>Homeownership Rates by Traditional Racial and Ethnic Group Classifications</w:t>
-      </w:r>
-    </w:p>
-    <w:p/>
     <w:tbl>
       <w:tblPr>
         <w:tblStyle w:val="TableGrid"/>
@@ -870,7 +1147,7 @@
     </w:p>
     <w:sectPr>
       <w:pgSz w:w="12240" w:h="15840"/>
-      <w:pgMar w:top="1440" w:right="1440" w:bottom="1440" w:left="1440" w:header="720" w:footer="720" w:gutter="0"/>
+      <w:pgMar w:top="1080" w:right="1080" w:bottom="1080" w:left="1080" w:header="720" w:footer="720" w:gutter="0"/>
       <w:cols w:space="720"/>
       <w:docGrid w:linePitch="360"/>
     </w:sectPr>
@@ -1395,7 +1672,6 @@
   <w:style w:type="character" w:default="1" w:styleId="DefaultParagraphFont">
     <w:name w:val="Default Paragraph Font"/>
     <w:uiPriority w:val="1"/>
-    <w:semiHidden/>
     <w:unhideWhenUsed/>
   </w:style>
   <w:style w:type="table" w:default="1" w:styleId="TableNormal">

</xml_diff>

<commit_message>
Minor edit to analysis of 1990 Census data on homeownership
</commit_message>
<xml_diff>
--- a/Assignments/Townes_SOC5060_2019_Fall_Assignment_Census_1990_Homeownership-by-race_v00.docx
+++ b/Assignments/Townes_SOC5060_2019_Fall_Assignment_Census_1990_Homeownership-by-race_v00.docx
@@ -96,6 +96,8 @@
         </w:rPr>
         <w:t xml:space="preserve"> and ethnic group</w:t>
       </w:r>
+      <w:bookmarkStart w:id="0" w:name="_GoBack"/>
+      <w:bookmarkEnd w:id="0"/>
     </w:p>
     <w:p>
       <w:pPr>
@@ -163,15 +165,7 @@
         <w:rPr>
           <w:sz w:val="24"/>
         </w:rPr>
-        <w:t>Moreover, why wouldn’t the homeownership rates for the non-White groups be much closer to zero and</w:t>
-      </w:r>
-      <w:bookmarkStart w:id="0" w:name="_GoBack"/>
-      <w:bookmarkEnd w:id="0"/>
-      <w:r>
-        <w:rPr>
-          <w:sz w:val="24"/>
-        </w:rPr>
-        <w:t xml:space="preserve"> why would there be any variance in homeownership rates among the non-White groups?  </w:t>
+        <w:t xml:space="preserve">Moreover, why wouldn’t the homeownership rates for the non-White groups be much closer to zero and why would there be any variance in homeownership rates among the non-White groups?  </w:t>
       </w:r>
       <w:r>
         <w:rPr>
@@ -573,7 +567,13 @@
         <w:rPr>
           <w:sz w:val="24"/>
         </w:rPr>
-        <w:t xml:space="preserve"> likely made up at least 80 percent of the overall population.</w:t>
+        <w:t xml:space="preserve"> likely made up at least 7</w:t>
+      </w:r>
+      <w:r>
+        <w:rPr>
+          <w:sz w:val="24"/>
+        </w:rPr>
+        <w:t>0 percent of the overall population.</w:t>
       </w:r>
       <w:r>
         <w:rPr>
@@ -1672,6 +1672,7 @@
   <w:style w:type="character" w:default="1" w:styleId="DefaultParagraphFont">
     <w:name w:val="Default Paragraph Font"/>
     <w:uiPriority w:val="1"/>
+    <w:semiHidden/>
     <w:unhideWhenUsed/>
   </w:style>
   <w:style w:type="table" w:default="1" w:styleId="TableNormal">

</xml_diff>